<commit_message>
Final stage of primary editing
</commit_message>
<xml_diff>
--- a/designing/LIC DESKAPP.docx
+++ b/designing/LIC DESKAPP.docx
@@ -4,7 +4,7 @@
   <w:body>
     <w:p>
       <w:pPr>
-        <w:ind w:left="1440" w:leftChars="0" w:firstLine="720" w:firstLineChars="0"/>
+        <w:ind w:left="2160" w:leftChars="0" w:firstLine="720" w:firstLineChars="0"/>
         <w:rPr>
           <w:rFonts w:hint="default"/>
           <w:lang w:val="en-IN"/>
@@ -70,6 +70,12 @@
           <w:lang w:val="en-IN"/>
         </w:rPr>
         <w:tab/>
+      </w:r>
+      <w:r>
+        <w:rPr>
+          <w:rFonts w:hint="default"/>
+          <w:lang w:val="en-IN"/>
+        </w:rPr>
         <w:t>We will have a single login id  for a family</w:t>
       </w:r>
     </w:p>
@@ -139,6 +145,12 @@
           <w:lang w:val="en-IN"/>
         </w:rPr>
         <w:tab/>
+      </w:r>
+      <w:r>
+        <w:rPr>
+          <w:rFonts w:hint="default"/>
+          <w:lang w:val="en-IN"/>
+        </w:rPr>
         <w:t>Name of head : varchar(30)</w:t>
       </w:r>
     </w:p>
@@ -155,6 +167,12 @@
           <w:lang w:val="en-IN"/>
         </w:rPr>
         <w:tab/>
+      </w:r>
+      <w:r>
+        <w:rPr>
+          <w:rFonts w:hint="default"/>
+          <w:lang w:val="en-IN"/>
+        </w:rPr>
         <w:t>Dob:</w:t>
       </w:r>
     </w:p>
@@ -195,14 +213,19 @@
           <w:lang w:val="en-IN"/>
         </w:rPr>
         <w:tab/>
-        <w:t/>
-      </w:r>
-      <w:r>
-        <w:rPr>
-          <w:rFonts w:hint="default"/>
-          <w:lang w:val="en-IN"/>
-        </w:rPr>
-        <w:tab/>
+      </w:r>
+      <w:r>
+        <w:rPr>
+          <w:rFonts w:hint="default"/>
+          <w:lang w:val="en-IN"/>
+        </w:rPr>
+        <w:tab/>
+      </w:r>
+      <w:r>
+        <w:rPr>
+          <w:rFonts w:hint="default"/>
+          <w:lang w:val="en-IN"/>
+        </w:rPr>
         <w:t>Add family  member 1:</w:t>
       </w:r>
     </w:p>
@@ -219,22 +242,26 @@
           <w:lang w:val="en-IN"/>
         </w:rPr>
         <w:tab/>
-        <w:t/>
-      </w:r>
-      <w:r>
-        <w:rPr>
-          <w:rFonts w:hint="default"/>
-          <w:lang w:val="en-IN"/>
-        </w:rPr>
-        <w:tab/>
-        <w:t/>
-      </w:r>
-      <w:r>
-        <w:rPr>
-          <w:rFonts w:hint="default"/>
-          <w:lang w:val="en-IN"/>
-        </w:rPr>
-        <w:tab/>
+      </w:r>
+      <w:r>
+        <w:rPr>
+          <w:rFonts w:hint="default"/>
+          <w:lang w:val="en-IN"/>
+        </w:rPr>
+        <w:tab/>
+      </w:r>
+      <w:r>
+        <w:rPr>
+          <w:rFonts w:hint="default"/>
+          <w:lang w:val="en-IN"/>
+        </w:rPr>
+        <w:tab/>
+      </w:r>
+      <w:r>
+        <w:rPr>
+          <w:rFonts w:hint="default"/>
+          <w:lang w:val="en-IN"/>
+        </w:rPr>
         <w:t>Name (1</w:t>
       </w:r>
       <w:r>
@@ -266,22 +293,26 @@
           <w:lang w:val="en-IN"/>
         </w:rPr>
         <w:tab/>
-        <w:t/>
-      </w:r>
-      <w:r>
-        <w:rPr>
-          <w:rFonts w:hint="default"/>
-          <w:lang w:val="en-IN"/>
-        </w:rPr>
-        <w:tab/>
-        <w:t/>
-      </w:r>
-      <w:r>
-        <w:rPr>
-          <w:rFonts w:hint="default"/>
-          <w:lang w:val="en-IN"/>
-        </w:rPr>
-        <w:tab/>
+      </w:r>
+      <w:r>
+        <w:rPr>
+          <w:rFonts w:hint="default"/>
+          <w:lang w:val="en-IN"/>
+        </w:rPr>
+        <w:tab/>
+      </w:r>
+      <w:r>
+        <w:rPr>
+          <w:rFonts w:hint="default"/>
+          <w:lang w:val="en-IN"/>
+        </w:rPr>
+        <w:tab/>
+      </w:r>
+      <w:r>
+        <w:rPr>
+          <w:rFonts w:hint="default"/>
+          <w:lang w:val="en-IN"/>
+        </w:rPr>
         <w:t>DOB:</w:t>
       </w:r>
     </w:p>
@@ -298,22 +329,26 @@
           <w:lang w:val="en-IN"/>
         </w:rPr>
         <w:tab/>
-        <w:t/>
-      </w:r>
-      <w:r>
-        <w:rPr>
-          <w:rFonts w:hint="default"/>
-          <w:lang w:val="en-IN"/>
-        </w:rPr>
-        <w:tab/>
-        <w:t/>
-      </w:r>
-      <w:r>
-        <w:rPr>
-          <w:rFonts w:hint="default"/>
-          <w:lang w:val="en-IN"/>
-        </w:rPr>
-        <w:tab/>
+      </w:r>
+      <w:r>
+        <w:rPr>
+          <w:rFonts w:hint="default"/>
+          <w:lang w:val="en-IN"/>
+        </w:rPr>
+        <w:tab/>
+      </w:r>
+      <w:r>
+        <w:rPr>
+          <w:rFonts w:hint="default"/>
+          <w:lang w:val="en-IN"/>
+        </w:rPr>
+        <w:tab/>
+      </w:r>
+      <w:r>
+        <w:rPr>
+          <w:rFonts w:hint="default"/>
+          <w:lang w:val="en-IN"/>
+        </w:rPr>
         <w:t>M</w:t>
       </w:r>
     </w:p>
@@ -330,22 +365,26 @@
           <w:lang w:val="en-IN"/>
         </w:rPr>
         <w:tab/>
-        <w:t/>
-      </w:r>
-      <w:r>
-        <w:rPr>
-          <w:rFonts w:hint="default"/>
-          <w:lang w:val="en-IN"/>
-        </w:rPr>
-        <w:tab/>
-        <w:t/>
-      </w:r>
-      <w:r>
-        <w:rPr>
-          <w:rFonts w:hint="default"/>
-          <w:lang w:val="en-IN"/>
-        </w:rPr>
-        <w:tab/>
+      </w:r>
+      <w:r>
+        <w:rPr>
+          <w:rFonts w:hint="default"/>
+          <w:lang w:val="en-IN"/>
+        </w:rPr>
+        <w:tab/>
+      </w:r>
+      <w:r>
+        <w:rPr>
+          <w:rFonts w:hint="default"/>
+          <w:lang w:val="en-IN"/>
+        </w:rPr>
+        <w:tab/>
+      </w:r>
+      <w:r>
+        <w:rPr>
+          <w:rFonts w:hint="default"/>
+          <w:lang w:val="en-IN"/>
+        </w:rPr>
         <w:t>Relation: Son/Wife etc.</w:t>
       </w:r>
     </w:p>
@@ -362,14 +401,19 @@
           <w:lang w:val="en-IN"/>
         </w:rPr>
         <w:tab/>
-        <w:t/>
-      </w:r>
-      <w:r>
-        <w:rPr>
-          <w:rFonts w:hint="default"/>
-          <w:lang w:val="en-IN"/>
-        </w:rPr>
-        <w:tab/>
+      </w:r>
+      <w:r>
+        <w:rPr>
+          <w:rFonts w:hint="default"/>
+          <w:lang w:val="en-IN"/>
+        </w:rPr>
+        <w:tab/>
+      </w:r>
+      <w:r>
+        <w:rPr>
+          <w:rFonts w:hint="default"/>
+          <w:lang w:val="en-IN"/>
+        </w:rPr>
         <w:t>…</w:t>
       </w:r>
       <w:r>
@@ -393,6 +437,12 @@
           <w:lang w:val="en-IN"/>
         </w:rPr>
         <w:tab/>
+      </w:r>
+      <w:r>
+        <w:rPr>
+          <w:rFonts w:hint="default"/>
+          <w:lang w:val="en-IN"/>
+        </w:rPr>
         <w:t>SetUP login id;</w:t>
       </w:r>
     </w:p>
@@ -409,6 +459,12 @@
           <w:lang w:val="en-IN"/>
         </w:rPr>
         <w:tab/>
+      </w:r>
+      <w:r>
+        <w:rPr>
+          <w:rFonts w:hint="default"/>
+          <w:lang w:val="en-IN"/>
+        </w:rPr>
         <w:t>SetUp password.</w:t>
       </w:r>
     </w:p>
@@ -494,10 +550,14 @@
           <w:lang w:val="en-IN"/>
         </w:rPr>
         <w:tab/>
+      </w:r>
+      <w:r>
+        <w:rPr>
+          <w:rFonts w:hint="default"/>
+          <w:lang w:val="en-IN"/>
+        </w:rPr>
         <w:t xml:space="preserve">Two buttons </w:t>
       </w:r>
-      <w:bookmarkStart w:id="0" w:name="_GoBack"/>
-      <w:bookmarkEnd w:id="0"/>
     </w:p>
     <w:p>
       <w:pPr>
@@ -558,6 +618,12 @@
           <w:lang w:val="en-IN"/>
         </w:rPr>
         <w:tab/>
+      </w:r>
+      <w:r>
+        <w:rPr>
+          <w:rFonts w:hint="default"/>
+          <w:lang w:val="en-IN"/>
+        </w:rPr>
         <w:t>Will display names of all plocy with their assoicited individual’s name .</w:t>
       </w:r>
     </w:p>
@@ -574,6 +640,12 @@
           <w:lang w:val="en-IN"/>
         </w:rPr>
         <w:tab/>
+      </w:r>
+      <w:r>
+        <w:rPr>
+          <w:rFonts w:hint="default"/>
+          <w:lang w:val="en-IN"/>
+        </w:rPr>
         <w:t>Click to view the eCopy.</w:t>
       </w:r>
     </w:p>
@@ -653,6 +725,12 @@
           <w:lang w:val="en-IN"/>
         </w:rPr>
         <w:tab/>
+      </w:r>
+      <w:r>
+        <w:rPr>
+          <w:rFonts w:hint="default"/>
+          <w:lang w:val="en-IN"/>
+        </w:rPr>
         <w:t>amt.</w:t>
       </w:r>
     </w:p>
@@ -769,6 +847,12 @@
           <w:lang w:val="en-IN"/>
         </w:rPr>
         <w:tab/>
+      </w:r>
+      <w:r>
+        <w:rPr>
+          <w:rFonts w:hint="default"/>
+          <w:lang w:val="en-IN"/>
+        </w:rPr>
         <w:t>Will display in our own way the basic policy info and also give a link to the generated pdf.</w:t>
       </w:r>
     </w:p>
@@ -801,6 +885,12 @@
           <w:lang w:val="en-IN"/>
         </w:rPr>
         <w:tab/>
+      </w:r>
+      <w:r>
+        <w:rPr>
+          <w:rFonts w:hint="default"/>
+          <w:lang w:val="en-IN"/>
+        </w:rPr>
         <w:t>Also will have a button to view all the past premium paid statements</w:t>
       </w:r>
     </w:p>
@@ -817,6 +907,12 @@
           <w:lang w:val="en-IN"/>
         </w:rPr>
         <w:tab/>
+      </w:r>
+      <w:r>
+        <w:rPr>
+          <w:rFonts w:hint="default"/>
+          <w:lang w:val="en-IN"/>
+        </w:rPr>
         <w:t xml:space="preserve">Filters for nameOfPerson , agent </w:t>
       </w:r>
     </w:p>
@@ -944,6 +1040,7 @@
           <w:lang w:val="en-IN"/>
         </w:rPr>
       </w:pPr>
+      <w:bookmarkStart w:id="0" w:name="_GoBack"/>
       <w:r>
         <w:rPr>
           <w:rFonts w:hint="default"/>
@@ -988,6 +1085,7 @@
         </w:drawing>
       </w:r>
     </w:p>
+    <w:bookmarkEnd w:id="0"/>
     <w:p>
       <w:pPr>
         <w:rPr>
@@ -1039,6 +1137,12 @@
           <w:lang w:val="en-IN"/>
         </w:rPr>
         <w:tab/>
+      </w:r>
+      <w:r>
+        <w:rPr>
+          <w:rFonts w:hint="default"/>
+          <w:lang w:val="en-IN"/>
+        </w:rPr>
         <w:t>By year</w:t>
       </w:r>
     </w:p>
@@ -1055,6 +1159,12 @@
           <w:lang w:val="en-IN"/>
         </w:rPr>
         <w:tab/>
+      </w:r>
+      <w:r>
+        <w:rPr>
+          <w:rFonts w:hint="default"/>
+          <w:lang w:val="en-IN"/>
+        </w:rPr>
         <w:t>By name (Aayush Manan) etc.</w:t>
       </w:r>
     </w:p>
@@ -1156,6 +1266,12 @@
           <w:lang w:val="en-IN"/>
         </w:rPr>
         <w:tab/>
+      </w:r>
+      <w:r>
+        <w:rPr>
+          <w:rFonts w:hint="default"/>
+          <w:lang w:val="en-IN"/>
+        </w:rPr>
         <w:t xml:space="preserve">Render a form </w:t>
       </w:r>
     </w:p>
@@ -1187,6 +1303,12 @@
           <w:lang w:val="en-IN"/>
         </w:rPr>
         <w:tab/>
+      </w:r>
+      <w:r>
+        <w:rPr>
+          <w:rFonts w:hint="default"/>
+          <w:lang w:val="en-IN"/>
+        </w:rPr>
         <w:t>Policy Holder : Dropdown with Jignesh Rina Aayush Manan as values</w:t>
       </w:r>
     </w:p>
@@ -1323,14 +1445,19 @@
           <w:lang w:val="en-IN"/>
         </w:rPr>
         <w:tab/>
-        <w:t/>
-      </w:r>
-      <w:r>
-        <w:rPr>
-          <w:rFonts w:hint="default"/>
-          <w:lang w:val="en-IN"/>
-        </w:rPr>
-        <w:tab/>
+      </w:r>
+      <w:r>
+        <w:rPr>
+          <w:rFonts w:hint="default"/>
+          <w:lang w:val="en-IN"/>
+        </w:rPr>
+        <w:tab/>
+      </w:r>
+      <w:r>
+        <w:rPr>
+          <w:rFonts w:hint="default"/>
+          <w:lang w:val="en-IN"/>
+        </w:rPr>
         <w:t>ONE TIME , YEARLY , HALF YEARLY , QUARTERLY , MONTHLY.</w:t>
       </w:r>
     </w:p>
@@ -1970,7 +2097,7 @@
     <w:lsdException w:qFormat="1" w:unhideWhenUsed="0" w:uiPriority="0" w:semiHidden="0" w:name="Title"/>
     <w:lsdException w:unhideWhenUsed="0" w:uiPriority="0" w:semiHidden="0" w:name="Closing"/>
     <w:lsdException w:unhideWhenUsed="0" w:uiPriority="0" w:semiHidden="0" w:name="Signature"/>
-    <w:lsdException w:unhideWhenUsed="0" w:uiPriority="0" w:name="Default Paragraph Font"/>
+    <w:lsdException w:qFormat="1" w:unhideWhenUsed="0" w:uiPriority="0" w:name="Default Paragraph Font"/>
     <w:lsdException w:unhideWhenUsed="0" w:uiPriority="0" w:semiHidden="0" w:name="Body Text"/>
     <w:lsdException w:unhideWhenUsed="0" w:uiPriority="0" w:semiHidden="0" w:name="Body Text Indent"/>
     <w:lsdException w:unhideWhenUsed="0" w:uiPriority="0" w:semiHidden="0" w:name="List Continue"/>
@@ -2166,6 +2293,7 @@
   <w:style w:type="character" w:default="1" w:styleId="2">
     <w:name w:val="Default Paragraph Font"/>
     <w:semiHidden/>
+    <w:qFormat/>
     <w:uiPriority w:val="0"/>
   </w:style>
   <w:style w:type="table" w:default="1" w:styleId="3">

</xml_diff>